<commit_message>
Circle Language Spec: Move some more misc topics from Circle Language Spec to the sub-section where they belong instead, to Circle Construct Drafts or to Circle Broader View. And some renames.
</commit_message>
<xml_diff>
--- a/1.1. Circle Language Spec/10. Black Boxes/1. Black Boxes.docx
+++ b/1.1. Circle Language Spec/10. Black Boxes/1. Black Boxes.docx
@@ -53,8 +53,6 @@
       <w:r>
         <w:t>es</w:t>
       </w:r>
-      <w:bookmarkStart w:id="0" w:name="_GoBack"/>
-      <w:bookmarkEnd w:id="0"/>
     </w:p>
     <w:p>
       <w:pPr>
@@ -4274,6 +4272,65 @@
       </w:r>
       <w:r>
         <w:t>.</w:t>
+      </w:r>
+    </w:p>
+    <w:p>
+      <w:pPr>
+        <w:pStyle w:val="Heading4"/>
+      </w:pPr>
+      <w:r>
+        <w:t>Loose Ideas</w:t>
+      </w:r>
+    </w:p>
+    <w:p>
+      <w:pPr>
+        <w:pStyle w:val="Heading5"/>
+      </w:pPr>
+      <w:r>
+        <w:t xml:space="preserve">Objects Take Over Class Access </w:t>
+      </w:r>
+      <w:r>
+        <w:t>C</w:t>
+      </w:r>
+      <w:bookmarkStart w:id="0" w:name="_GoBack"/>
+      <w:bookmarkEnd w:id="0"/>
+      <w:r>
+        <w:t>ontrol</w:t>
+      </w:r>
+    </w:p>
+    <w:p>
+      <w:r>
+        <w:t>&lt; And references take over object-access control. &gt;</w:t>
+      </w:r>
+    </w:p>
+    <w:p/>
+    <w:p>
+      <w:r>
+        <w:t>… is objects taking over friend relations from classes as straightforward as you’d think?</w:t>
+      </w:r>
+    </w:p>
+    <w:p/>
+    <w:p>
+      <w:pPr>
+        <w:ind w:left="568"/>
+      </w:pPr>
+      <w:r>
+        <w:t>When it is classes, the friendship counts for all the objects derived from that class.</w:t>
+      </w:r>
+    </w:p>
+    <w:p>
+      <w:r>
+        <w:t xml:space="preserve">Usually, access to procedures is controlled in a </w:t>
+      </w:r>
+      <w:r>
+        <w:rPr>
+          <w:i/>
+          <w:iCs/>
+        </w:rPr>
+        <w:t xml:space="preserve">class </w:t>
+      </w:r>
+      <w:r>
+        <w:t>and each of its objects adopts those same access settings.</w:t>
       </w:r>
     </w:p>
     <w:p>
@@ -7265,17 +7322,15 @@
     <w:basedOn w:val="Normal"/>
     <w:next w:val="Normal"/>
     <w:qFormat/>
-    <w:rsid w:val="003E4302"/>
+    <w:rsid w:val="00ED7B4A"/>
     <w:pPr>
       <w:spacing w:before="240" w:after="180"/>
       <w:outlineLvl w:val="4"/>
     </w:pPr>
     <w:rPr>
-      <w:b/>
       <w:bCs/>
       <w:i/>
       <w:iCs/>
-      <w:sz w:val="18"/>
     </w:rPr>
   </w:style>
   <w:style w:type="paragraph" w:styleId="Heading6">

</xml_diff>

<commit_message>
Circle Language Spec: Black Boxes: Move some text about Objects Take Over Class Access Control to the new spot.
</commit_message>
<xml_diff>
--- a/1.1. Circle Language Spec/10. Black Boxes/1. Black Boxes.docx
+++ b/1.1. Circle Language Spec/10. Black Boxes/1. Black Boxes.docx
@@ -134,7 +134,15 @@
         <w:ind w:left="568"/>
       </w:pPr>
       <w:r>
-        <w:t xml:space="preserve">The code generator version of the the computer language (version 0.9) simply borrowed the public and private concept of the target programming language for which code was generated. The </w:t>
+        <w:t xml:space="preserve">The code generator version of the </w:t>
+      </w:r>
+      <w:proofErr w:type="spellStart"/>
+      <w:r>
+        <w:t>the</w:t>
+      </w:r>
+      <w:proofErr w:type="spellEnd"/>
+      <w:r>
+        <w:t xml:space="preserve"> computer language (version 0.9) simply borrowed the public and private concept of the target programming language for which code was generated. The </w:t>
       </w:r>
       <w:r>
         <w:rPr>
@@ -408,7 +416,15 @@
     </w:p>
     <w:p>
       <w:r>
-        <w:t>A befriended object declares which object is its friend. The friend object needs to be able to access the befriended’s privates. Therefore the friend needs a reference back. So a friend connection requires a mutual relationship.</w:t>
+        <w:t xml:space="preserve">A befriended object declares which object is its friend. The friend object needs to be able to access the </w:t>
+      </w:r>
+      <w:proofErr w:type="spellStart"/>
+      <w:r>
+        <w:t>befriended’s</w:t>
+      </w:r>
+      <w:proofErr w:type="spellEnd"/>
+      <w:r>
+        <w:t xml:space="preserve"> privates. Therefore the friend needs a reference back. So a friend connection requires a mutual relationship.</w:t>
       </w:r>
     </w:p>
     <w:p>
@@ -633,7 +649,15 @@
     </w:p>
     <w:p>
       <w:r>
-        <w:t xml:space="preserve">The concepts are not litterly used inside the language, but all the other black boxing concepts </w:t>
+        <w:t xml:space="preserve">The concepts are not </w:t>
+      </w:r>
+      <w:proofErr w:type="spellStart"/>
+      <w:r>
+        <w:t>litterly</w:t>
+      </w:r>
+      <w:proofErr w:type="spellEnd"/>
+      <w:r>
+        <w:t xml:space="preserve"> used inside the language, but all the other black boxing concepts </w:t>
       </w:r>
       <w:r>
         <w:t>are</w:t>
@@ -2433,7 +2457,15 @@
     </w:p>
     <w:p>
       <w:r>
-        <w:t>In the following picuture a related object is only displayed as the container of another object:</w:t>
+        <w:t xml:space="preserve">In the following </w:t>
+      </w:r>
+      <w:proofErr w:type="spellStart"/>
+      <w:r>
+        <w:t>picuture</w:t>
+      </w:r>
+      <w:proofErr w:type="spellEnd"/>
+      <w:r>
+        <w:t xml:space="preserve"> a related object is only displayed as the container of another object:</w:t>
       </w:r>
     </w:p>
     <w:p>
@@ -3680,7 +3712,15 @@
     </w:p>
     <w:p>
       <w:r>
-        <w:t>In this section of the documentation it is demostrated how this looks if objects have an external class, as opposed to defining their own contents and behavior.</w:t>
+        <w:t xml:space="preserve">In this section of the documentation it is </w:t>
+      </w:r>
+      <w:proofErr w:type="spellStart"/>
+      <w:r>
+        <w:t>demostrated</w:t>
+      </w:r>
+      <w:proofErr w:type="spellEnd"/>
+      <w:r>
+        <w:t xml:space="preserve"> how this looks if objects have an external class, as opposed to defining their own contents and behavior.</w:t>
       </w:r>
     </w:p>
     <w:p>
@@ -4290,13 +4330,17 @@
         <w:t xml:space="preserve">Objects Take Over Class Access </w:t>
       </w:r>
       <w:r>
-        <w:t>C</w:t>
-      </w:r>
+        <w:t>Control</w:t>
+      </w:r>
+    </w:p>
+    <w:p>
+      <w:r>
+        <w:t>Objects take over the access control properties of their class.</w:t>
+      </w:r>
+    </w:p>
+    <w:p>
       <w:bookmarkStart w:id="0" w:name="_GoBack"/>
       <w:bookmarkEnd w:id="0"/>
-      <w:r>
-        <w:t>ontrol</w:t>
-      </w:r>
     </w:p>
     <w:p>
       <w:r>
@@ -5118,7 +5162,15 @@
         <w:t xml:space="preserve">passive </w:t>
       </w:r>
       <w:r>
-        <w:t>connection. What a releaf that a passive connection does not require an access symbol at all, or it would have conflicted with our friend declaration notation, which looks a bit like an outward connection with an access mark displayed in it, but it is not an access mark; it is a friend declaration.</w:t>
+        <w:t xml:space="preserve">connection. What a </w:t>
+      </w:r>
+      <w:proofErr w:type="spellStart"/>
+      <w:r>
+        <w:t>releaf</w:t>
+      </w:r>
+      <w:proofErr w:type="spellEnd"/>
+      <w:r>
+        <w:t xml:space="preserve"> that a passive connection does not require an access symbol at all, or it would have conflicted with our friend declaration notation, which looks a bit like an outward connection with an access mark displayed in it, but it is not an access mark; it is a friend declaration.</w:t>
       </w:r>
     </w:p>
     <w:p>
@@ -5329,7 +5381,15 @@
     </w:p>
     <w:p>
       <w:r>
-        <w:t>&lt; Remembering, that the access connector stays visible has to be adressed in a single section and these explanations should not be bothered with that. &gt;</w:t>
+        <w:t xml:space="preserve">&lt; Remembering, that the access connector stays visible has to be </w:t>
+      </w:r>
+      <w:proofErr w:type="spellStart"/>
+      <w:r>
+        <w:t>adressed</w:t>
+      </w:r>
+      <w:proofErr w:type="spellEnd"/>
+      <w:r>
+        <w:t xml:space="preserve"> in a single section and these explanations should not be bothered with that. &gt;</w:t>
       </w:r>
     </w:p>
     <w:p>
@@ -5526,12 +5586,14 @@
       <w:r>
         <w:t xml:space="preserve">- </w:t>
       </w:r>
+      <w:proofErr w:type="spellStart"/>
       <w:r>
         <w:rPr>
           <w:rStyle w:val="CodeChar"/>
         </w:rPr>
         <w:t>Existance</w:t>
       </w:r>
+      <w:proofErr w:type="spellEnd"/>
     </w:p>
     <w:p>
       <w:pPr>

</xml_diff>